<commit_message>
Updated video link and Learning Diary
</commit_message>
<xml_diff>
--- a/SDS_learning_diary_Photo_Gallery.docx
+++ b/SDS_learning_diary_Photo_Gallery.docx
@@ -2674,6 +2674,317 @@
           <w:lang w:val="en-US"/>
         </w:rPr>
         <w:t xml:space="preserve"> those commits. I believe I could simply undo the commits and begin again, but of course I have a lot of code in there too. Today’s course time has been spent trying to solve this one problem. </w:t>
+      </w:r>
+    </w:p>
+    <w:p>
+      <w:pPr>
+        <w:pStyle w:val="Title"/>
+        <w:jc w:val="left"/>
+        <w:rPr>
+          <w:rFonts w:ascii="Times New Roman" w:hAnsi="Times New Roman" w:cs="Times New Roman"/>
+          <w:b w:val="0"/>
+          <w:sz w:val="24"/>
+          <w:szCs w:val="24"/>
+          <w:lang w:val="en-US"/>
+        </w:rPr>
+      </w:pPr>
+    </w:p>
+    <w:p>
+      <w:pPr>
+        <w:pStyle w:val="Title"/>
+        <w:jc w:val="left"/>
+        <w:rPr>
+          <w:rFonts w:ascii="Times New Roman" w:hAnsi="Times New Roman" w:cs="Times New Roman"/>
+          <w:b w:val="0"/>
+          <w:sz w:val="24"/>
+          <w:szCs w:val="24"/>
+          <w:lang w:val="en-US"/>
+        </w:rPr>
+      </w:pPr>
+      <w:r>
+        <w:rPr>
+          <w:rFonts w:ascii="Times New Roman" w:hAnsi="Times New Roman" w:cs="Times New Roman"/>
+          <w:bCs w:val="0"/>
+          <w:sz w:val="24"/>
+          <w:szCs w:val="24"/>
+          <w:lang w:val="en-US"/>
+        </w:rPr>
+        <w:t>29/07/2025</w:t>
+      </w:r>
+    </w:p>
+    <w:p>
+      <w:pPr>
+        <w:pStyle w:val="Title"/>
+        <w:jc w:val="left"/>
+        <w:rPr>
+          <w:rFonts w:ascii="Times New Roman" w:hAnsi="Times New Roman" w:cs="Times New Roman"/>
+          <w:b w:val="0"/>
+          <w:sz w:val="24"/>
+          <w:szCs w:val="24"/>
+          <w:lang w:val="en-US"/>
+        </w:rPr>
+      </w:pPr>
+      <w:r>
+        <w:rPr>
+          <w:rFonts w:ascii="Times New Roman" w:hAnsi="Times New Roman" w:cs="Times New Roman"/>
+          <w:b w:val="0"/>
+          <w:sz w:val="24"/>
+          <w:szCs w:val="24"/>
+          <w:lang w:val="en-US"/>
+        </w:rPr>
+        <w:t xml:space="preserve">I chose to copy the repository to a new one on GitHub. This time, I didn’t add the images before after the code. I copied over the hamburger menu from the tutorial and adapted the media queries to my page. I learned about the aria labeling, because my code editor suggested I add one to my hamburger menu, but I believe for this project it isn’t a necessity. However, in the future this might come in handy. </w:t>
+      </w:r>
+      <w:r>
+        <w:rPr>
+          <w:rFonts w:ascii="Times New Roman" w:hAnsi="Times New Roman" w:cs="Times New Roman"/>
+          <w:b w:val="0"/>
+          <w:sz w:val="24"/>
+          <w:szCs w:val="24"/>
+          <w:lang w:val="en-US"/>
+        </w:rPr>
+        <w:t xml:space="preserve">After that, </w:t>
+      </w:r>
+      <w:r>
+        <w:rPr>
+          <w:rFonts w:ascii="Times New Roman" w:hAnsi="Times New Roman" w:cs="Times New Roman"/>
+          <w:b w:val="0"/>
+          <w:sz w:val="24"/>
+          <w:szCs w:val="24"/>
+          <w:lang w:val="en-US"/>
+        </w:rPr>
+        <w:t xml:space="preserve">I slimmed down the image folders and added them too, and everything </w:t>
+      </w:r>
+      <w:r>
+        <w:rPr>
+          <w:rFonts w:ascii="Times New Roman" w:hAnsi="Times New Roman" w:cs="Times New Roman"/>
+          <w:b w:val="0"/>
+          <w:sz w:val="24"/>
+          <w:szCs w:val="24"/>
+          <w:lang w:val="en-US"/>
+        </w:rPr>
+        <w:t>went through</w:t>
+      </w:r>
+      <w:r>
+        <w:rPr>
+          <w:rFonts w:ascii="Times New Roman" w:hAnsi="Times New Roman" w:cs="Times New Roman"/>
+          <w:b w:val="0"/>
+          <w:sz w:val="24"/>
+          <w:szCs w:val="24"/>
+          <w:lang w:val="en-US"/>
+        </w:rPr>
+        <w:t>.</w:t>
+      </w:r>
+      <w:r>
+        <w:rPr>
+          <w:rFonts w:ascii="Times New Roman" w:hAnsi="Times New Roman" w:cs="Times New Roman"/>
+          <w:b w:val="0"/>
+          <w:sz w:val="24"/>
+          <w:szCs w:val="24"/>
+          <w:lang w:val="en-US"/>
+        </w:rPr>
+        <w:t xml:space="preserve"> </w:t>
+      </w:r>
+      <w:r>
+        <w:rPr>
+          <w:rFonts w:ascii="Times New Roman" w:hAnsi="Times New Roman" w:cs="Times New Roman"/>
+          <w:b w:val="0"/>
+          <w:sz w:val="24"/>
+          <w:szCs w:val="24"/>
+          <w:lang w:val="en-US"/>
+        </w:rPr>
+        <w:t xml:space="preserve">I deployed the site to pages, this time without trouble. </w:t>
+      </w:r>
+    </w:p>
+    <w:p>
+      <w:pPr>
+        <w:pStyle w:val="Title"/>
+        <w:jc w:val="left"/>
+        <w:rPr>
+          <w:rFonts w:ascii="Times New Roman" w:hAnsi="Times New Roman" w:cs="Times New Roman"/>
+          <w:b w:val="0"/>
+          <w:sz w:val="24"/>
+          <w:szCs w:val="24"/>
+          <w:lang w:val="en-US"/>
+        </w:rPr>
+      </w:pPr>
+    </w:p>
+    <w:p>
+      <w:pPr>
+        <w:pStyle w:val="Title"/>
+        <w:jc w:val="left"/>
+        <w:rPr>
+          <w:rFonts w:ascii="Times New Roman" w:hAnsi="Times New Roman" w:cs="Times New Roman"/>
+          <w:b w:val="0"/>
+          <w:sz w:val="24"/>
+          <w:szCs w:val="24"/>
+          <w:lang w:val="en-US"/>
+        </w:rPr>
+      </w:pPr>
+      <w:r>
+        <w:rPr>
+          <w:rFonts w:ascii="Times New Roman" w:hAnsi="Times New Roman" w:cs="Times New Roman"/>
+          <w:b w:val="0"/>
+          <w:sz w:val="24"/>
+          <w:szCs w:val="24"/>
+          <w:lang w:val="en-US"/>
+        </w:rPr>
+        <w:t xml:space="preserve">I recorded a video of me using the </w:t>
+      </w:r>
+      <w:proofErr w:type="gramStart"/>
+      <w:r>
+        <w:rPr>
+          <w:rFonts w:ascii="Times New Roman" w:hAnsi="Times New Roman" w:cs="Times New Roman"/>
+          <w:b w:val="0"/>
+          <w:sz w:val="24"/>
+          <w:szCs w:val="24"/>
+          <w:lang w:val="en-US"/>
+        </w:rPr>
+        <w:t>site, and</w:t>
+      </w:r>
+      <w:proofErr w:type="gramEnd"/>
+      <w:r>
+        <w:rPr>
+          <w:rFonts w:ascii="Times New Roman" w:hAnsi="Times New Roman" w:cs="Times New Roman"/>
+          <w:b w:val="0"/>
+          <w:sz w:val="24"/>
+          <w:szCs w:val="24"/>
+          <w:lang w:val="en-US"/>
+        </w:rPr>
+        <w:t xml:space="preserve"> put it in a file which I then uploaded to </w:t>
+      </w:r>
+      <w:proofErr w:type="spellStart"/>
+      <w:r>
+        <w:rPr>
+          <w:rFonts w:ascii="Times New Roman" w:hAnsi="Times New Roman" w:cs="Times New Roman"/>
+          <w:b w:val="0"/>
+          <w:sz w:val="24"/>
+          <w:szCs w:val="24"/>
+          <w:lang w:val="en-US"/>
+        </w:rPr>
+        <w:t>my</w:t>
+      </w:r>
+      <w:proofErr w:type="spellEnd"/>
+      <w:r>
+        <w:rPr>
+          <w:rFonts w:ascii="Times New Roman" w:hAnsi="Times New Roman" w:cs="Times New Roman"/>
+          <w:b w:val="0"/>
+          <w:sz w:val="24"/>
+          <w:szCs w:val="24"/>
+          <w:lang w:val="en-US"/>
+        </w:rPr>
+        <w:t xml:space="preserve"> repository, because this seemed to be a requirement. I tweaked my </w:t>
+      </w:r>
+      <w:proofErr w:type="gramStart"/>
+      <w:r>
+        <w:rPr>
+          <w:rFonts w:ascii="Times New Roman" w:hAnsi="Times New Roman" w:cs="Times New Roman"/>
+          <w:b w:val="0"/>
+          <w:sz w:val="24"/>
+          <w:szCs w:val="24"/>
+          <w:lang w:val="en-US"/>
+        </w:rPr>
+        <w:t>ReadMe</w:t>
+      </w:r>
+      <w:proofErr w:type="gramEnd"/>
+      <w:r>
+        <w:rPr>
+          <w:rFonts w:ascii="Times New Roman" w:hAnsi="Times New Roman" w:cs="Times New Roman"/>
+          <w:b w:val="0"/>
+          <w:sz w:val="24"/>
+          <w:szCs w:val="24"/>
+          <w:lang w:val="en-US"/>
+        </w:rPr>
+        <w:t xml:space="preserve"> so it included a tutorial on how to run the </w:t>
+      </w:r>
+      <w:proofErr w:type="gramStart"/>
+      <w:r>
+        <w:rPr>
+          <w:rFonts w:ascii="Times New Roman" w:hAnsi="Times New Roman" w:cs="Times New Roman"/>
+          <w:b w:val="0"/>
+          <w:sz w:val="24"/>
+          <w:szCs w:val="24"/>
+          <w:lang w:val="en-US"/>
+        </w:rPr>
+        <w:t>site, and</w:t>
+      </w:r>
+      <w:proofErr w:type="gramEnd"/>
+      <w:r>
+        <w:rPr>
+          <w:rFonts w:ascii="Times New Roman" w:hAnsi="Times New Roman" w:cs="Times New Roman"/>
+          <w:b w:val="0"/>
+          <w:sz w:val="24"/>
+          <w:szCs w:val="24"/>
+          <w:lang w:val="en-US"/>
+        </w:rPr>
+        <w:t xml:space="preserve"> was going to send in my repository in </w:t>
+      </w:r>
+      <w:proofErr w:type="spellStart"/>
+      <w:r>
+        <w:rPr>
+          <w:rFonts w:ascii="Times New Roman" w:hAnsi="Times New Roman" w:cs="Times New Roman"/>
+          <w:b w:val="0"/>
+          <w:sz w:val="24"/>
+          <w:szCs w:val="24"/>
+          <w:lang w:val="en-US"/>
+        </w:rPr>
+        <w:t>moodle</w:t>
+      </w:r>
+      <w:proofErr w:type="spellEnd"/>
+      <w:r>
+        <w:rPr>
+          <w:rFonts w:ascii="Times New Roman" w:hAnsi="Times New Roman" w:cs="Times New Roman"/>
+          <w:b w:val="0"/>
+          <w:sz w:val="24"/>
+          <w:szCs w:val="24"/>
+          <w:lang w:val="en-US"/>
+        </w:rPr>
+        <w:t xml:space="preserve">, but </w:t>
+      </w:r>
+      <w:proofErr w:type="spellStart"/>
+      <w:r>
+        <w:rPr>
+          <w:rFonts w:ascii="Times New Roman" w:hAnsi="Times New Roman" w:cs="Times New Roman"/>
+          <w:b w:val="0"/>
+          <w:sz w:val="24"/>
+          <w:szCs w:val="24"/>
+          <w:lang w:val="en-US"/>
+        </w:rPr>
+        <w:t>moodle</w:t>
+      </w:r>
+      <w:proofErr w:type="spellEnd"/>
+      <w:r>
+        <w:rPr>
+          <w:rFonts w:ascii="Times New Roman" w:hAnsi="Times New Roman" w:cs="Times New Roman"/>
+          <w:b w:val="0"/>
+          <w:sz w:val="24"/>
+          <w:szCs w:val="24"/>
+          <w:lang w:val="en-US"/>
+        </w:rPr>
+        <w:t xml:space="preserve"> is apparently under maintenance today </w:t>
+      </w:r>
+      <w:proofErr w:type="spellStart"/>
+      <w:proofErr w:type="gramStart"/>
+      <w:r>
+        <w:rPr>
+          <w:rFonts w:ascii="Times New Roman" w:hAnsi="Times New Roman" w:cs="Times New Roman"/>
+          <w:b w:val="0"/>
+          <w:sz w:val="24"/>
+          <w:szCs w:val="24"/>
+          <w:lang w:val="en-US"/>
+        </w:rPr>
+        <w:t>aswell</w:t>
+      </w:r>
+      <w:proofErr w:type="spellEnd"/>
+      <w:proofErr w:type="gramEnd"/>
+      <w:r>
+        <w:rPr>
+          <w:rFonts w:ascii="Times New Roman" w:hAnsi="Times New Roman" w:cs="Times New Roman"/>
+          <w:b w:val="0"/>
+          <w:sz w:val="24"/>
+          <w:szCs w:val="24"/>
+          <w:lang w:val="en-US"/>
+        </w:rPr>
+        <w:t xml:space="preserve"> as tomorrow. I hope I can still get my work graded. </w:t>
       </w:r>
     </w:p>
     <w:p>
@@ -2999,6 +3310,12 @@
         </w:rPr>
         <w:t xml:space="preserve">Padding: 10px 25px 50px 100px; means top padding is 10pixels, right padding is 25, bottom 50 and left 100 pixels. Removing “100px” makes the left the same as the right, removing “50px” makes bottom the same as top, and with just the “10px” all sides padding will be 10px. </w:t>
       </w:r>
+      <w:r>
+        <w:rPr>
+          <w:lang w:val="en-US"/>
+        </w:rPr>
+        <w:t xml:space="preserve">So “padding: top right bottom left;” is the command. </w:t>
+      </w:r>
     </w:p>
     <w:p>
       <w:pPr>
@@ -3254,7 +3571,31 @@
         <w:rPr>
           <w:lang w:val="en-US"/>
         </w:rPr>
-        <w:t xml:space="preserve">Cursor: pointer, despite having used this earlier on the button I just now get that this is what makes us think something is clickable. Don’t know how it didn’t “click” earlier, but now I’ve internalized it. </w:t>
+        <w:t xml:space="preserve">Cursor: pointer, despite having used this earlier on the button I just now get that this is what makes </w:t>
+      </w:r>
+      <w:r>
+        <w:rPr>
+          <w:lang w:val="en-US"/>
+        </w:rPr>
+        <w:t>viewers</w:t>
+      </w:r>
+      <w:r>
+        <w:rPr>
+          <w:lang w:val="en-US"/>
+        </w:rPr>
+        <w:t xml:space="preserve"> </w:t>
+      </w:r>
+      <w:r>
+        <w:rPr>
+          <w:lang w:val="en-US"/>
+        </w:rPr>
+        <w:t>understand that</w:t>
+      </w:r>
+      <w:r>
+        <w:rPr>
+          <w:lang w:val="en-US"/>
+        </w:rPr>
+        <w:t xml:space="preserve"> something is clickable. Don’t know how it didn’t “click” earlier, but now I’ve internalized it. </w:t>
       </w:r>
     </w:p>
     <w:p>
@@ -3963,13 +4304,7 @@
         <w:rPr>
           <w:lang w:val="en-US"/>
         </w:rPr>
-        <w:t xml:space="preserve"> </w:t>
-      </w:r>
-      <w:r>
-        <w:rPr>
-          <w:lang w:val="en-US"/>
-        </w:rPr>
-        <w:t>20/07/2025</w:t>
+        <w:t xml:space="preserve"> 20/07/2025</w:t>
       </w:r>
     </w:p>
     <w:p>
@@ -4062,13 +4397,7 @@
         <w:rPr>
           <w:lang w:val="en-US"/>
         </w:rPr>
-        <w:t xml:space="preserve"> </w:t>
-      </w:r>
-      <w:r>
-        <w:rPr>
-          <w:lang w:val="en-US"/>
-        </w:rPr>
-        <w:t>21/07/2025</w:t>
+        <w:t xml:space="preserve"> 21/07/2025</w:t>
       </w:r>
     </w:p>
     <w:p>
@@ -4089,13 +4418,7 @@
         <w:rPr>
           <w:lang w:val="en-US"/>
         </w:rPr>
-        <w:t xml:space="preserve"> </w:t>
-      </w:r>
-      <w:r>
-        <w:rPr>
-          <w:lang w:val="en-US"/>
-        </w:rPr>
-        <w:t>Personal project</w:t>
+        <w:t xml:space="preserve"> Personal project</w:t>
       </w:r>
     </w:p>
     <w:p>
@@ -4148,18 +4471,6 @@
         </w:rPr>
         <w:t xml:space="preserve">, grids and such. </w:t>
       </w:r>
-    </w:p>
-    <w:p>
-      <w:pPr>
-        <w:pStyle w:val="ListParagraph"/>
-        <w:numPr>
-          <w:ilvl w:val="0"/>
-          <w:numId w:val="9"/>
-        </w:numPr>
-        <w:rPr>
-          <w:lang w:val="en-US"/>
-        </w:rPr>
-      </w:pPr>
     </w:p>
     <w:p>
       <w:pPr>
@@ -6809,6 +7120,15 @@
 </file>
 
 <file path=customXml/item1.xml><?xml version="1.0" encoding="utf-8"?>
+<p:properties xmlns:p="http://schemas.microsoft.com/office/2006/metadata/properties" xmlns:xsi="http://www.w3.org/2001/XMLSchema-instance" xmlns:pc="http://schemas.microsoft.com/office/infopath/2007/PartnerControls">
+  <documentManagement>
+    <PublishingExpirationDate xmlns="http://schemas.microsoft.com/sharepoint/v3" xsi:nil="true"/>
+    <PublishingStartDate xmlns="http://schemas.microsoft.com/sharepoint/v3" xsi:nil="true"/>
+  </documentManagement>
+</p:properties>
+</file>
+
+<file path=customXml/item2.xml><?xml version="1.0" encoding="utf-8"?>
 <ct:contentTypeSchema xmlns:ct="http://schemas.microsoft.com/office/2006/metadata/contentType" xmlns:ma="http://schemas.microsoft.com/office/2006/metadata/properties/metaAttributes" ct:_="" ma:_="" ma:contentTypeName="Asiakirja" ma:contentTypeID="0x01010017418C401CCB2042A3A99A19F43F356D" ma:contentTypeVersion="1" ma:contentTypeDescription="Luo uusi asiakirja." ma:contentTypeScope="" ma:versionID="f4b075d3ca74a5dbaed73e767a156aa0">
   <xsd:schema xmlns:xsd="http://www.w3.org/2001/XMLSchema" xmlns:p="http://schemas.microsoft.com/office/2006/metadata/properties" xmlns:ns1="http://schemas.microsoft.com/sharepoint/v3" targetNamespace="http://schemas.microsoft.com/office/2006/metadata/properties" ma:root="true" ma:fieldsID="4340a008e99365d80b71206bae222996" ns1:_="">
     <xsd:import namespace="http://schemas.microsoft.com/sharepoint/v3"/>
@@ -6874,20 +7194,7 @@
 </ct:contentTypeSchema>
 </file>
 
-<file path=customXml/item2.xml><?xml version="1.0" encoding="utf-8"?>
-<p:properties xmlns:p="http://schemas.microsoft.com/office/2006/metadata/properties" xmlns:xsi="http://www.w3.org/2001/XMLSchema-instance" xmlns:pc="http://schemas.microsoft.com/office/infopath/2007/PartnerControls">
-  <documentManagement>
-    <PublishingExpirationDate xmlns="http://schemas.microsoft.com/sharepoint/v3" xsi:nil="true"/>
-    <PublishingStartDate xmlns="http://schemas.microsoft.com/sharepoint/v3" xsi:nil="true"/>
-  </documentManagement>
-</p:properties>
-</file>
-
 <file path=customXml/item3.xml><?xml version="1.0" encoding="utf-8"?>
-<b:Sources xmlns:b="http://schemas.openxmlformats.org/officeDocument/2006/bibliography" xmlns="http://schemas.openxmlformats.org/officeDocument/2006/bibliography" SelectedStyle="\APASixthEditionOfficeOnline.xsl" StyleName="APA" Version="6"/>
-</file>
-
-<file path=customXml/item4.xml><?xml version="1.0" encoding="utf-8"?>
 <?mso-contentType ?>
 <FormTemplates xmlns="http://schemas.microsoft.com/sharepoint/v3/contenttype/forms">
   <Display>DocumentLibraryForm</Display>
@@ -6896,7 +7203,21 @@
 </FormTemplates>
 </file>
 
+<file path=customXml/item4.xml><?xml version="1.0" encoding="utf-8"?>
+<b:Sources xmlns:b="http://schemas.openxmlformats.org/officeDocument/2006/bibliography" xmlns="http://schemas.openxmlformats.org/officeDocument/2006/bibliography" SelectedStyle="\APASixthEditionOfficeOnline.xsl" StyleName="APA" Version="6"/>
+</file>
+
 <file path=customXml/itemProps1.xml><?xml version="1.0" encoding="utf-8"?>
+<ds:datastoreItem xmlns:ds="http://schemas.openxmlformats.org/officeDocument/2006/customXml" ds:itemID="{FA8F0064-303C-446D-896E-46EEB9A79DC3}">
+  <ds:schemaRefs>
+    <ds:schemaRef ds:uri="http://schemas.microsoft.com/office/2006/metadata/properties"/>
+    <ds:schemaRef ds:uri="http://schemas.microsoft.com/office/infopath/2007/PartnerControls"/>
+    <ds:schemaRef ds:uri="http://schemas.microsoft.com/sharepoint/v3"/>
+  </ds:schemaRefs>
+</ds:datastoreItem>
+</file>
+
+<file path=customXml/itemProps2.xml><?xml version="1.0" encoding="utf-8"?>
 <ds:datastoreItem xmlns:ds="http://schemas.openxmlformats.org/officeDocument/2006/customXml" ds:itemID="{B9A87442-5A7B-46FD-BD28-170CE9B7256F}">
   <ds:schemaRefs>
     <ds:schemaRef ds:uri="http://schemas.microsoft.com/office/2006/metadata/contentType"/>
@@ -6913,28 +7234,18 @@
 </ds:datastoreItem>
 </file>
 
-<file path=customXml/itemProps2.xml><?xml version="1.0" encoding="utf-8"?>
-<ds:datastoreItem xmlns:ds="http://schemas.openxmlformats.org/officeDocument/2006/customXml" ds:itemID="{FA8F0064-303C-446D-896E-46EEB9A79DC3}">
+<file path=customXml/itemProps3.xml><?xml version="1.0" encoding="utf-8"?>
+<ds:datastoreItem xmlns:ds="http://schemas.openxmlformats.org/officeDocument/2006/customXml" ds:itemID="{13FBD2FA-5696-460D-A278-9A302A0F72AE}">
   <ds:schemaRefs>
-    <ds:schemaRef ds:uri="http://schemas.microsoft.com/office/2006/metadata/properties"/>
-    <ds:schemaRef ds:uri="http://schemas.microsoft.com/office/infopath/2007/PartnerControls"/>
-    <ds:schemaRef ds:uri="http://schemas.microsoft.com/sharepoint/v3"/>
+    <ds:schemaRef ds:uri="http://schemas.microsoft.com/sharepoint/v3/contenttype/forms"/>
   </ds:schemaRefs>
 </ds:datastoreItem>
 </file>
 
-<file path=customXml/itemProps3.xml><?xml version="1.0" encoding="utf-8"?>
+<file path=customXml/itemProps4.xml><?xml version="1.0" encoding="utf-8"?>
 <ds:datastoreItem xmlns:ds="http://schemas.openxmlformats.org/officeDocument/2006/customXml" ds:itemID="{8AE34FF1-0255-4243-9E5E-FAC255F519B6}">
   <ds:schemaRefs>
     <ds:schemaRef ds:uri="http://schemas.openxmlformats.org/officeDocument/2006/bibliography"/>
   </ds:schemaRefs>
 </ds:datastoreItem>
-</file>
-
-<file path=customXml/itemProps4.xml><?xml version="1.0" encoding="utf-8"?>
-<ds:datastoreItem xmlns:ds="http://schemas.openxmlformats.org/officeDocument/2006/customXml" ds:itemID="{13FBD2FA-5696-460D-A278-9A302A0F72AE}">
-  <ds:schemaRefs>
-    <ds:schemaRef ds:uri="http://schemas.microsoft.com/sharepoint/v3/contenttype/forms"/>
-  </ds:schemaRefs>
-</ds:datastoreItem>
 </file>
</xml_diff>